<commit_message>
se agrego capítulo sobre gestion de ramas
</commit_message>
<xml_diff>
--- a/indice.docx
+++ b/indice.docx
@@ -19,10 +19,18 @@
     </w:p>
     <w:p>
       <w:r>
-        <w:t>Capítulo 3: Repositorios remotos</w:t>
+        <w:t>Capítulo 3: Gestión de ramas.</w:t>
       </w:r>
       <w:bookmarkStart w:id="0" w:name="_GoBack"/>
       <w:bookmarkEnd w:id="0"/>
+    </w:p>
+    <w:p>
+      <w:r>
+        <w:t>Capítulo 4</w:t>
+      </w:r>
+      <w:r>
+        <w:t>: Repositorios remotos</w:t>
+      </w:r>
     </w:p>
     <w:p/>
     <w:sectPr>

</xml_diff>

<commit_message>
modifique indice en rama blanco
</commit_message>
<xml_diff>
--- a/indice.docx
+++ b/indice.docx
@@ -9,8 +9,6 @@
       <w:r>
         <w:t>Autor: Vanina Perez.</w:t>
       </w:r>
-      <w:bookmarkStart w:id="0" w:name="_GoBack"/>
-      <w:bookmarkEnd w:id="0"/>
     </w:p>
     <w:p>
       <w:r>
@@ -21,6 +19,11 @@
         <w:t>Git</w:t>
       </w:r>
       <w:proofErr w:type="spellEnd"/>
+      <w:r>
+        <w:t>. Pag</w:t>
+      </w:r>
+      <w:bookmarkStart w:id="0" w:name="_GoBack"/>
+      <w:bookmarkEnd w:id="0"/>
     </w:p>
     <w:p>
       <w:r>

</xml_diff>